<commit_message>
[fixed] teaser und kurzform
</commit_message>
<xml_diff>
--- a/Abgaben/Gruppe/ProjectOuroboros-Kurzform.docx
+++ b/Abgaben/Gruppe/ProjectOuroboros-Kurzform.docx
@@ -18,7 +18,15 @@
         <w:tab/>
       </w:r>
       <w:r>
-        <w:t xml:space="preserve">Robin Michael Freitag, Karen Hofele, Natalie Prestel, Ksenia Bazanova </w:t>
+        <w:t xml:space="preserve">Robin Michael Freitag, Karen Hofele, Natalie Prestel, Ksenia </w:t>
+      </w:r>
+      <w:proofErr w:type="spellStart"/>
+      <w:r>
+        <w:t>Bazanova</w:t>
+      </w:r>
+      <w:proofErr w:type="spellEnd"/>
+      <w:r>
+        <w:t xml:space="preserve"> </w:t>
       </w:r>
       <w:r>
         <w:br/>
@@ -29,13 +37,13 @@
       </w:r>
       <w:r>
         <w:tab/>
-      </w:r>
-      <w:r>
         <w:t xml:space="preserve">Steffen </w:t>
       </w:r>
+      <w:proofErr w:type="spellStart"/>
       <w:r>
         <w:t>Siegrist</w:t>
       </w:r>
+      <w:proofErr w:type="spellEnd"/>
     </w:p>
     <w:p>
       <w:pPr>
@@ -46,10 +54,13 @@
       </w:r>
       <w:r>
         <w:tab/>
-      </w:r>
-      <w:r>
-        <w:t>Project Ouroboros</w:t>
-      </w:r>
+        <w:t xml:space="preserve">Project </w:t>
+      </w:r>
+      <w:proofErr w:type="spellStart"/>
+      <w:r>
+        <w:t>Ouroboros</w:t>
+      </w:r>
+      <w:proofErr w:type="spellEnd"/>
     </w:p>
     <w:p>
       <w:r>
@@ -57,21 +68,7 @@
       </w:r>
       <w:r>
         <w:tab/>
-      </w:r>
-      <w:r>
-        <w:t>Projektarbeit GE</w:t>
-      </w:r>
-      <w:r>
-        <w:t>-Lab</w:t>
-      </w:r>
-      <w:r>
-        <w:t xml:space="preserve"> </w:t>
-      </w:r>
-      <w:r>
-        <w:t>3</w:t>
-      </w:r>
-      <w:r>
-        <w:t>. Semester</w:t>
+        <w:t>Projektarbeit GE-Lab 3. Semester</w:t>
       </w:r>
     </w:p>
     <w:p>
@@ -89,8 +86,6 @@
       </w:r>
       <w:r>
         <w:tab/>
-      </w:r>
-      <w:r>
         <w:t>3. Semester</w:t>
       </w:r>
     </w:p>
@@ -100,8 +95,6 @@
       </w:r>
       <w:r>
         <w:tab/>
-      </w:r>
-      <w:r>
         <w:t xml:space="preserve">haben alle Mitwirkenden der öffentlichen Darstellung zugestimmt?  </w:t>
       </w:r>
       <w:sdt>
@@ -195,6 +188,7 @@
     <w:p>
       <w:pPr>
         <w:spacing w:after="0"/>
+        <w:jc w:val="both"/>
       </w:pPr>
       <w:r>
         <w:t>Du findest dich in einer zerstörten, mittelalterlichen Welt wieder, in der das Böse obsiegt hat. Nun liegt es an dir dieses zerbrochene Land zu erforschen und sich auf eine Reise zum Ursprung allen Übels zu begeben, um deine Bestimmung zu finden. Durch geschicktes Ressourcenmanagement und bedeutungsvolle Entscheidung bringst du deine Truppe ihrem Schicksal näher.</w:t>
@@ -203,9 +197,16 @@
     <w:p>
       <w:pPr>
         <w:spacing w:after="0"/>
+        <w:jc w:val="both"/>
       </w:pPr>
       <w:r>
-        <w:t>In diesen Ländereien, in denen Ordnung</w:t>
+        <w:t>In diesen Ländereien</w:t>
+      </w:r>
+      <w:r>
+        <w:t xml:space="preserve"> gehören</w:t>
+      </w:r>
+      <w:r>
+        <w:t xml:space="preserve"> Ordnung</w:t>
       </w:r>
       <w:r>
         <w:t>,</w:t>
@@ -220,10 +221,16 @@
         <w:t xml:space="preserve"> Vergangenheit </w:t>
       </w:r>
       <w:r>
-        <w:t xml:space="preserve">angehören. Doch auch das gemeine Volk hat sein Ehrgefühl und seine Frömmigkeit verloren. </w:t>
-      </w:r>
-      <w:r>
-        <w:t>Man niemandem mehr Vertrauen</w:t>
+        <w:t xml:space="preserve">an. Doch auch das gemeine Volk hat sein Ehrgefühl und seine Frömmigkeit verloren. </w:t>
+      </w:r>
+      <w:r>
+        <w:t>Man</w:t>
+      </w:r>
+      <w:r>
+        <w:t xml:space="preserve"> kann</w:t>
+      </w:r>
+      <w:r>
+        <w:t xml:space="preserve"> niemandem mehr Vertrauen</w:t>
       </w:r>
       <w:r>
         <w:t>. Abscheuliche Wesen</w:t>
@@ -256,6 +263,7 @@
     <w:p>
       <w:pPr>
         <w:spacing w:after="0"/>
+        <w:jc w:val="both"/>
       </w:pPr>
       <w:r>
         <w:t>Entdecke einst bedeutsame Orte und die Splittergruppen mächtiger Organisationen, um ihre Geheimnisse zu lüften. Nutze uraltes Wissen, das du auf deinen Reisen anhäufst, um in dieser grausamen Welt zu überleben. Auch wenn du auf deinen langen Reisen eine mächtige Karawane erbaut hast, unterschätze nie die Dunkelheit, die in diesen gebrochenen Ländern lauert.</w:t>
@@ -264,20 +272,19 @@
     <w:p>
       <w:pPr>
         <w:spacing w:after="0"/>
+        <w:jc w:val="both"/>
       </w:pPr>
       <w:r>
-        <w:t>Kämpfe, plane deine Ressourcen und triff seltsame Charaktere, um deinem Ziel näher zu kommen. In diesem Singleplayer-Roguelite musst du geschickt sein, um nicht frühzeitig das Zeitliche zu segnen. Du wirst viele wundersame Ländereien im Low-Poly-Stil durchstreifen müssen, um der Quelle der wundersamen Magie näher zu kommen und das Geheimnis dieser Welt zu lüften.</w:t>
-      </w:r>
-    </w:p>
-    <w:p>
-      <w:pPr>
-        <w:pStyle w:val="berschrift2"/>
-      </w:pPr>
-    </w:p>
-    <w:p>
-      <w:pPr>
-        <w:pStyle w:val="berschrift2"/>
-      </w:pPr>
+        <w:t>Kämpfe, plane deine Ressourcen und triff seltsame Charaktere, um deinem Ziel näher zu kommen. In diesem Singleplayer-</w:t>
+      </w:r>
+      <w:proofErr w:type="spellStart"/>
+      <w:r>
+        <w:t>Roguelite</w:t>
+      </w:r>
+      <w:proofErr w:type="spellEnd"/>
+      <w:r>
+        <w:t xml:space="preserve"> musst du geschickt sein, um nicht frühzeitig das Zeitliche zu segnen. Du wirst viele wundersame Ländereien im Low-Poly-Stil durchstreifen müssen, um der Quelle der wundersamen Magie näher zu kommen und das Geheimnis dieser Welt zu lüften.</w:t>
+      </w:r>
     </w:p>
     <w:p>
       <w:pPr>
@@ -312,13 +319,7 @@
         </w:sdtContent>
       </w:sdt>
       <w:r>
-        <w:t xml:space="preserve"> Ja</w:t>
-      </w:r>
-      <w:r>
-        <w:t xml:space="preserve">  </w:t>
-      </w:r>
-      <w:r>
-        <w:t xml:space="preserve"> </w:t>
+        <w:t xml:space="preserve"> Ja   </w:t>
       </w:r>
       <w:sdt>
         <w:sdtPr>
@@ -339,16 +340,7 @@
         </w:sdtContent>
       </w:sdt>
       <w:r>
-        <w:t xml:space="preserve"> Nein</w:t>
-      </w:r>
-      <w:r>
-        <w:t xml:space="preserve"> </w:t>
-      </w:r>
-      <w:r>
-        <w:t>(KI-Generierte Musik)</w:t>
-      </w:r>
-      <w:r>
-        <w:t xml:space="preserve">  </w:t>
+        <w:t xml:space="preserve"> Nein (KI-Generierte Musik)  </w:t>
       </w:r>
       <w:sdt>
         <w:sdtPr>
@@ -369,17 +361,13 @@
         </w:sdtContent>
       </w:sdt>
       <w:r>
-        <w:t xml:space="preserve"> </w:t>
-      </w:r>
-      <w:r>
-        <w:t>unbekannt</w:t>
-      </w:r>
-      <w:r>
-        <w:t xml:space="preserve"> </w:t>
-      </w:r>
-    </w:p>
-    <w:p>
-      <w:r>
+        <w:t xml:space="preserve"> unbekannt </w:t>
+      </w:r>
+      <w:r>
+        <w:br w:type="page"/>
+      </w:r>
+      <w:r>
+        <w:lastRenderedPageBreak/>
         <w:t>Musik-Liste</w:t>
       </w:r>
     </w:p>
@@ -535,6 +523,7 @@
                 <w14:ligatures w14:val="standardContextual"/>
               </w:rPr>
             </w:pPr>
+            <w:proofErr w:type="spellStart"/>
             <w:r>
               <w:rPr>
                 <w:rFonts w:asciiTheme="minorHAnsi" w:eastAsiaTheme="minorHAnsi" w:hAnsiTheme="minorHAnsi" w:cstheme="minorBidi"/>
@@ -544,8 +533,22 @@
                 <w:lang w:eastAsia="en-US"/>
                 <w14:ligatures w14:val="standardContextual"/>
               </w:rPr>
-              <w:t>Dizzy_Kitty_Ramm</w:t>
+              <w:t>Dizzy_Kitty_</w:t>
             </w:r>
+            <w:proofErr w:type="gramStart"/>
+            <w:r>
+              <w:rPr>
+                <w:rFonts w:asciiTheme="minorHAnsi" w:eastAsiaTheme="minorHAnsi" w:hAnsiTheme="minorHAnsi" w:cstheme="minorBidi"/>
+                <w:kern w:val="2"/>
+                <w:sz w:val="18"/>
+                <w:szCs w:val="22"/>
+                <w:lang w:eastAsia="en-US"/>
+                <w14:ligatures w14:val="standardContextual"/>
+              </w:rPr>
+              <w:t>Ramm</w:t>
+            </w:r>
+            <w:proofErr w:type="spellEnd"/>
+            <w:proofErr w:type="gramEnd"/>
           </w:p>
         </w:tc>
         <w:tc>
@@ -573,7 +576,31 @@
                 <w:lang w:eastAsia="en-US"/>
                 <w14:ligatures w14:val="standardContextual"/>
               </w:rPr>
-              <w:t>Robin Freitag (Promt Designer)</w:t>
+              <w:t>Robin Freitag (</w:t>
+            </w:r>
+            <w:proofErr w:type="spellStart"/>
+            <w:r>
+              <w:rPr>
+                <w:rFonts w:asciiTheme="minorHAnsi" w:eastAsiaTheme="minorHAnsi" w:hAnsiTheme="minorHAnsi" w:cstheme="minorBidi"/>
+                <w:kern w:val="2"/>
+                <w:sz w:val="18"/>
+                <w:szCs w:val="22"/>
+                <w:lang w:eastAsia="en-US"/>
+                <w14:ligatures w14:val="standardContextual"/>
+              </w:rPr>
+              <w:t>Promt</w:t>
+            </w:r>
+            <w:proofErr w:type="spellEnd"/>
+            <w:r>
+              <w:rPr>
+                <w:rFonts w:asciiTheme="minorHAnsi" w:eastAsiaTheme="minorHAnsi" w:hAnsiTheme="minorHAnsi" w:cstheme="minorBidi"/>
+                <w:kern w:val="2"/>
+                <w:sz w:val="18"/>
+                <w:szCs w:val="22"/>
+                <w:lang w:eastAsia="en-US"/>
+                <w14:ligatures w14:val="standardContextual"/>
+              </w:rPr>
+              <w:t xml:space="preserve"> Designer)</w:t>
             </w:r>
           </w:p>
         </w:tc>
@@ -677,6 +704,7 @@
         </w:rPr>
       </w:pPr>
     </w:p>
+    <w:p/>
     <w:sectPr>
       <w:pgSz w:w="11906" w:h="16838"/>
       <w:pgMar w:top="1417" w:right="1417" w:bottom="1134" w:left="1417" w:header="708" w:footer="708" w:gutter="0"/>

</xml_diff>